<commit_message>
Finihsed documentation and properly rename of project
</commit_message>
<xml_diff>
--- a/Documentation/Valentin_Gnidyi_3054010_BSCH_MD_Repeat_2024.docx
+++ b/Documentation/Valentin_Gnidyi_3054010_BSCH_MD_Repeat_2024.docx
@@ -135,106 +135,104 @@
           <w:sz w:val="44"/>
           <w:szCs w:val="44"/>
         </w:rPr>
-        <w:t xml:space="preserve">Valentin </w:t>
-      </w:r>
-      <w:proofErr w:type="spellStart"/>
-      <w:r>
+        <w:t>Valentin Gnidyi</w:t>
+      </w:r>
+    </w:p>
+    <w:p>
+      <w:pPr>
+        <w:jc w:val="center"/>
         <w:rPr>
           <w:sz w:val="44"/>
           <w:szCs w:val="44"/>
         </w:rPr>
-        <w:t>Gnidyi</w:t>
-      </w:r>
-      <w:proofErr w:type="spellEnd"/>
-    </w:p>
-    <w:p>
-      <w:pPr>
-        <w:jc w:val="center"/>
+      </w:pPr>
+      <w:r>
         <w:rPr>
           <w:sz w:val="44"/>
           <w:szCs w:val="44"/>
         </w:rPr>
-      </w:pPr>
-      <w:r>
+        <w:t>3054010</w:t>
+      </w:r>
+    </w:p>
+    <w:p>
+      <w:pPr>
+        <w:jc w:val="center"/>
         <w:rPr>
           <w:sz w:val="44"/>
           <w:szCs w:val="44"/>
         </w:rPr>
-        <w:t>3054010</w:t>
-      </w:r>
-    </w:p>
-    <w:p>
-      <w:pPr>
-        <w:jc w:val="center"/>
+      </w:pPr>
+      <w:r>
         <w:rPr>
           <w:sz w:val="44"/>
           <w:szCs w:val="44"/>
         </w:rPr>
-      </w:pPr>
-      <w:r>
+        <w:t>Stage 4</w:t>
+      </w:r>
+    </w:p>
+    <w:p>
+      <w:pPr>
+        <w:jc w:val="center"/>
         <w:rPr>
           <w:sz w:val="44"/>
           <w:szCs w:val="44"/>
         </w:rPr>
-        <w:t>Stage 4</w:t>
-      </w:r>
-    </w:p>
-    <w:p>
-      <w:pPr>
-        <w:jc w:val="center"/>
+      </w:pPr>
+      <w:r>
         <w:rPr>
           <w:sz w:val="44"/>
           <w:szCs w:val="44"/>
         </w:rPr>
-      </w:pPr>
-      <w:r>
+        <w:t>Mobile Development Project</w:t>
+      </w:r>
+    </w:p>
+    <w:p>
+      <w:pPr>
+        <w:jc w:val="center"/>
         <w:rPr>
           <w:sz w:val="44"/>
           <w:szCs w:val="44"/>
         </w:rPr>
-        <w:t>Mobile Development Project</w:t>
-      </w:r>
-    </w:p>
-    <w:p>
-      <w:pPr>
-        <w:jc w:val="center"/>
+      </w:pPr>
+      <w:r>
         <w:rPr>
           <w:sz w:val="44"/>
           <w:szCs w:val="44"/>
         </w:rPr>
-      </w:pPr>
-      <w:r>
+        <w:t>Android Based Mobile Application</w:t>
+      </w:r>
+    </w:p>
+    <w:p>
+      <w:pPr>
+        <w:jc w:val="center"/>
         <w:rPr>
           <w:sz w:val="44"/>
           <w:szCs w:val="44"/>
         </w:rPr>
-        <w:t>Android Based Mobile Application</w:t>
-      </w:r>
-    </w:p>
-    <w:p>
-      <w:pPr>
-        <w:jc w:val="center"/>
+      </w:pPr>
+      <w:r>
         <w:rPr>
           <w:sz w:val="44"/>
           <w:szCs w:val="44"/>
         </w:rPr>
-      </w:pPr>
-      <w:r>
+        <w:t>“Student Support”</w:t>
+      </w:r>
+    </w:p>
+    <w:p>
+      <w:pPr>
+        <w:jc w:val="center"/>
         <w:rPr>
           <w:sz w:val="44"/>
           <w:szCs w:val="44"/>
         </w:rPr>
-        <w:t>“Student Support”</w:t>
-      </w:r>
-    </w:p>
-    <w:p>
-      <w:pPr>
-        <w:jc w:val="center"/>
+      </w:pPr>
+      <w:r>
         <w:rPr>
           <w:sz w:val="44"/>
           <w:szCs w:val="44"/>
         </w:rPr>
-      </w:pPr>
+        <w:t>Documentation</w:t>
+      </w:r>
     </w:p>
     <w:p>
       <w:pPr>
@@ -247,6 +245,7 @@
     </w:p>
     <w:p>
       <w:pPr>
+        <w:jc w:val="center"/>
         <w:rPr>
           <w:sz w:val="44"/>
           <w:szCs w:val="44"/>
@@ -256,16 +255,23 @@
     <w:p>
       <w:pPr>
         <w:rPr>
-          <w:sz w:val="24"/>
-          <w:szCs w:val="24"/>
-        </w:rPr>
-      </w:pPr>
-      <w:r>
-        <w:rPr>
-          <w:sz w:val="24"/>
-          <w:szCs w:val="24"/>
-        </w:rPr>
-        <w:lastRenderedPageBreak/>
+          <w:sz w:val="44"/>
+          <w:szCs w:val="44"/>
+        </w:rPr>
+      </w:pPr>
+    </w:p>
+    <w:p>
+      <w:pPr>
+        <w:rPr>
+          <w:sz w:val="24"/>
+          <w:szCs w:val="24"/>
+        </w:rPr>
+      </w:pPr>
+      <w:r>
+        <w:rPr>
+          <w:sz w:val="24"/>
+          <w:szCs w:val="24"/>
+        </w:rPr>
         <w:t>The developed mobile application is a platform that helps students to connect between each other and support with study modules</w:t>
       </w:r>
       <w:r>
@@ -339,23 +345,7 @@
           <w:sz w:val="24"/>
           <w:szCs w:val="24"/>
         </w:rPr>
-        <w:t xml:space="preserve"> </w:t>
-      </w:r>
-      <w:proofErr w:type="spellStart"/>
-      <w:r>
-        <w:rPr>
-          <w:sz w:val="24"/>
-          <w:szCs w:val="24"/>
-        </w:rPr>
-        <w:t>Firestore</w:t>
-      </w:r>
-      <w:proofErr w:type="spellEnd"/>
-      <w:r>
-        <w:rPr>
-          <w:sz w:val="24"/>
-          <w:szCs w:val="24"/>
-        </w:rPr>
-        <w:t xml:space="preserve"> as a database where information about users is stored. Alongside for user authentication was user Firebase Auth system. For having location of the current user, the GPS location sensor was used. </w:t>
+        <w:t xml:space="preserve"> Firestore as a database where information about users is stored. Alongside for user authentication was user Firebase Auth system. For having location of the current user, the GPS location sensor was used. </w:t>
       </w:r>
     </w:p>
     <w:p>
@@ -479,15 +469,7 @@
           <w:sz w:val="24"/>
           <w:szCs w:val="24"/>
         </w:rPr>
-        <w:t xml:space="preserve"> and Use Case </w:t>
-      </w:r>
-      <w:proofErr w:type="gramStart"/>
-      <w:r>
-        <w:rPr>
-          <w:sz w:val="24"/>
-          <w:szCs w:val="24"/>
-        </w:rPr>
-        <w:t>diagram</w:t>
+        <w:t xml:space="preserve"> and Use Case diagram</w:t>
       </w:r>
       <w:r>
         <w:rPr>
@@ -501,15 +483,7 @@
           <w:sz w:val="24"/>
           <w:szCs w:val="24"/>
         </w:rPr>
-        <w:t>,</w:t>
-      </w:r>
-      <w:proofErr w:type="gramEnd"/>
-      <w:r>
-        <w:rPr>
-          <w:sz w:val="24"/>
-          <w:szCs w:val="24"/>
-        </w:rPr>
-        <w:t xml:space="preserve"> which helps developer to </w:t>
+        <w:t xml:space="preserve">, which helps developer to </w:t>
       </w:r>
       <w:r>
         <w:rPr>
@@ -554,9 +528,9 @@
           <w:szCs w:val="24"/>
         </w:rPr>
         <w:drawing>
-          <wp:inline distT="0" distB="0" distL="0" distR="0" wp14:anchorId="285C4889" wp14:editId="65299DC9">
-            <wp:extent cx="4738370" cy="2232660"/>
-            <wp:effectExtent l="0" t="0" r="5080" b="0"/>
+          <wp:inline distT="0" distB="0" distL="0" distR="0" wp14:anchorId="285C4889" wp14:editId="5C2C618F">
+            <wp:extent cx="3265714" cy="1538763"/>
+            <wp:effectExtent l="0" t="0" r="0" b="4445"/>
             <wp:docPr id="147422693" name="Рисунок 4"/>
             <wp:cNvGraphicFramePr>
               <a:graphicFrameLocks xmlns:a="http://schemas.openxmlformats.org/drawingml/2006/main" noChangeAspect="1"/>
@@ -586,7 +560,7 @@
                   <pic:spPr bwMode="auto">
                     <a:xfrm>
                       <a:off x="0" y="0"/>
-                      <a:ext cx="4738370" cy="2232660"/>
+                      <a:ext cx="3276773" cy="1543974"/>
                     </a:xfrm>
                     <a:prstGeom prst="rect">
                       <a:avLst/>
@@ -640,6 +614,13 @@
           <w:szCs w:val="24"/>
         </w:rPr>
       </w:pPr>
+      <w:r>
+        <w:rPr>
+          <w:sz w:val="24"/>
+          <w:szCs w:val="24"/>
+        </w:rPr>
+        <w:t>The Sequence Diagram helps to clarify how the information flows inside the system and to see how the system takes and process information.</w:t>
+      </w:r>
     </w:p>
     <w:p>
       <w:pPr>
@@ -654,21 +635,6 @@
           <w:szCs w:val="24"/>
         </w:rPr>
         <w:lastRenderedPageBreak/>
-        <w:t>The Sequence Diagram helps to clarify how the information flows inside the system and to see how the system takes and process information.</w:t>
-      </w:r>
-    </w:p>
-    <w:p>
-      <w:pPr>
-        <w:rPr>
-          <w:sz w:val="24"/>
-          <w:szCs w:val="24"/>
-        </w:rPr>
-      </w:pPr>
-      <w:r>
-        <w:rPr>
-          <w:sz w:val="24"/>
-          <w:szCs w:val="24"/>
-        </w:rPr>
         <w:t xml:space="preserve"> </w:t>
       </w:r>
       <w:r>
@@ -678,9 +644,9 @@
           <w:szCs w:val="24"/>
         </w:rPr>
         <w:drawing>
-          <wp:inline distT="0" distB="0" distL="0" distR="0" wp14:anchorId="4BAA16CD" wp14:editId="247DFC27">
-            <wp:extent cx="4084955" cy="5795010"/>
-            <wp:effectExtent l="0" t="0" r="0" b="0"/>
+          <wp:inline distT="0" distB="0" distL="0" distR="0" wp14:anchorId="4BAA16CD" wp14:editId="0BBE0531">
+            <wp:extent cx="2603388" cy="3693226"/>
+            <wp:effectExtent l="0" t="0" r="6985" b="2540"/>
             <wp:docPr id="180857797" name="Рисунок 5"/>
             <wp:cNvGraphicFramePr>
               <a:graphicFrameLocks xmlns:a="http://schemas.openxmlformats.org/drawingml/2006/main" noChangeAspect="1"/>
@@ -710,7 +676,7 @@
                   <pic:spPr bwMode="auto">
                     <a:xfrm>
                       <a:off x="0" y="0"/>
-                      <a:ext cx="4084955" cy="5795010"/>
+                      <a:ext cx="2609431" cy="3701799"/>
                     </a:xfrm>
                     <a:prstGeom prst="rect">
                       <a:avLst/>
@@ -738,6 +704,124 @@
           <w:sz w:val="24"/>
           <w:szCs w:val="24"/>
         </w:rPr>
+        <w:t xml:space="preserve">Figure 2: Student Support Sequence Diagram </w:t>
+      </w:r>
+    </w:p>
+    <w:p>
+      <w:pPr>
+        <w:rPr>
+          <w:sz w:val="24"/>
+          <w:szCs w:val="24"/>
+        </w:rPr>
+      </w:pPr>
+      <w:r>
+        <w:rPr>
+          <w:sz w:val="24"/>
+          <w:szCs w:val="24"/>
+        </w:rPr>
+        <w:t>Last but not least is Class Diagram, which identifies how structured classes and objects in developed system. There are only 2 classes such as Module and Student, with consideration that students can have as much modules as possible and many modules can be related to multiple students.</w:t>
+      </w:r>
+      <w:r>
+        <w:rPr>
+          <w:sz w:val="24"/>
+          <w:szCs w:val="24"/>
+        </w:rPr>
+        <w:t xml:space="preserve"> All attributes of such classes and functionality that related to them are presented on Figure 3.</w:t>
+      </w:r>
+    </w:p>
+    <w:p>
+      <w:pPr>
+        <w:rPr>
+          <w:noProof/>
+        </w:rPr>
+      </w:pPr>
+      <w:r>
+        <w:rPr>
+          <w:noProof/>
+        </w:rPr>
+        <w:t xml:space="preserve"> </w:t>
+      </w:r>
+      <w:r>
+        <w:rPr>
+          <w:noProof/>
+        </w:rPr>
+        <w:drawing>
+          <wp:inline distT="0" distB="0" distL="0" distR="0" wp14:anchorId="1A7EB539" wp14:editId="09FAFAFE">
+            <wp:extent cx="1383030" cy="3115310"/>
+            <wp:effectExtent l="0" t="0" r="7620" b="8890"/>
+            <wp:docPr id="2126428193" name="Рисунок 6"/>
+            <wp:cNvGraphicFramePr>
+              <a:graphicFrameLocks xmlns:a="http://schemas.openxmlformats.org/drawingml/2006/main" noChangeAspect="1"/>
+            </wp:cNvGraphicFramePr>
+            <a:graphic xmlns:a="http://schemas.openxmlformats.org/drawingml/2006/main">
+              <a:graphicData uri="http://schemas.openxmlformats.org/drawingml/2006/picture">
+                <pic:pic xmlns:pic="http://schemas.openxmlformats.org/drawingml/2006/picture">
+                  <pic:nvPicPr>
+                    <pic:cNvPr id="0" name="Picture 6"/>
+                    <pic:cNvPicPr>
+                      <a:picLocks noChangeAspect="1" noChangeArrowheads="1"/>
+                    </pic:cNvPicPr>
+                  </pic:nvPicPr>
+                  <pic:blipFill>
+                    <a:blip r:embed="rId9">
+                      <a:extLst>
+                        <a:ext uri="{28A0092B-C50C-407E-A947-70E740481C1C}">
+                          <a14:useLocalDpi xmlns:a14="http://schemas.microsoft.com/office/drawing/2010/main" val="0"/>
+                        </a:ext>
+                      </a:extLst>
+                    </a:blip>
+                    <a:srcRect/>
+                    <a:stretch>
+                      <a:fillRect/>
+                    </a:stretch>
+                  </pic:blipFill>
+                  <pic:spPr bwMode="auto">
+                    <a:xfrm>
+                      <a:off x="0" y="0"/>
+                      <a:ext cx="1383030" cy="3115310"/>
+                    </a:xfrm>
+                    <a:prstGeom prst="rect">
+                      <a:avLst/>
+                    </a:prstGeom>
+                    <a:noFill/>
+                    <a:ln>
+                      <a:noFill/>
+                    </a:ln>
+                  </pic:spPr>
+                </pic:pic>
+              </a:graphicData>
+            </a:graphic>
+          </wp:inline>
+        </w:drawing>
+      </w:r>
+    </w:p>
+    <w:p>
+      <w:pPr>
+        <w:rPr>
+          <w:sz w:val="24"/>
+          <w:szCs w:val="24"/>
+        </w:rPr>
+      </w:pPr>
+      <w:r>
+        <w:rPr>
+          <w:noProof/>
+        </w:rPr>
+        <w:t>Figure 3. Student Support Class Diagram</w:t>
+      </w:r>
+    </w:p>
+    <w:p>
+      <w:pPr>
+        <w:rPr>
+          <w:sz w:val="24"/>
+          <w:szCs w:val="24"/>
+        </w:rPr>
+      </w:pPr>
+      <w:r>
+        <w:rPr>
+          <w:sz w:val="24"/>
+          <w:szCs w:val="24"/>
+        </w:rPr>
+        <w:lastRenderedPageBreak/>
         <w:br/>
       </w:r>
       <w:r>
@@ -745,50 +829,55 @@
           <w:sz w:val="24"/>
           <w:szCs w:val="24"/>
         </w:rPr>
+        <w:t xml:space="preserve">The design of Student Support Mobile application is based on principals of being simple and intuitive understanding. </w:t>
+      </w:r>
+      <w:r>
+        <w:rPr>
+          <w:sz w:val="24"/>
+          <w:szCs w:val="24"/>
+        </w:rPr>
+        <w:t xml:space="preserve">There are 3 screens in the developed application: Student Login Screen, </w:t>
+      </w:r>
+      <w:r>
+        <w:rPr>
+          <w:sz w:val="24"/>
+          <w:szCs w:val="24"/>
+        </w:rPr>
         <w:br/>
-      </w:r>
-      <w:r>
-        <w:rPr>
-          <w:sz w:val="24"/>
-          <w:szCs w:val="24"/>
-        </w:rPr>
-        <w:t xml:space="preserve">The design of Student Support Mobile application is based on principals of being simple and intuitive understanding. </w:t>
-      </w:r>
-      <w:r>
-        <w:rPr>
-          <w:sz w:val="24"/>
-          <w:szCs w:val="24"/>
-        </w:rPr>
-        <w:br/>
-        <w:t xml:space="preserve">The Wireframes of the mobile application are presented below. </w:t>
-      </w:r>
-    </w:p>
-    <w:p>
-      <w:pPr>
-        <w:rPr>
-          <w:sz w:val="24"/>
-          <w:szCs w:val="24"/>
-        </w:rPr>
-      </w:pPr>
-    </w:p>
-    <w:p>
-      <w:pPr>
-        <w:rPr>
-          <w:sz w:val="24"/>
-          <w:szCs w:val="24"/>
-        </w:rPr>
-      </w:pPr>
-      <w:r>
-        <w:rPr>
-          <w:noProof/>
-          <w:sz w:val="24"/>
-          <w:szCs w:val="24"/>
-        </w:rPr>
-        <w:lastRenderedPageBreak/>
+        <w:t>The Wireframes of the mobile application</w:t>
+      </w:r>
+      <w:r>
+        <w:rPr>
+          <w:sz w:val="24"/>
+          <w:szCs w:val="24"/>
+        </w:rPr>
+        <w:t xml:space="preserve"> alongside with actual screens</w:t>
+      </w:r>
+      <w:r>
+        <w:rPr>
+          <w:sz w:val="24"/>
+          <w:szCs w:val="24"/>
+        </w:rPr>
+        <w:t xml:space="preserve"> are presented below. </w:t>
+      </w:r>
+    </w:p>
+    <w:p>
+      <w:pPr>
+        <w:rPr>
+          <w:sz w:val="24"/>
+          <w:szCs w:val="24"/>
+        </w:rPr>
+      </w:pPr>
+      <w:r>
+        <w:rPr>
+          <w:noProof/>
+          <w:sz w:val="24"/>
+          <w:szCs w:val="24"/>
+        </w:rPr>
         <w:drawing>
-          <wp:inline distT="0" distB="0" distL="0" distR="0" wp14:anchorId="515177C5" wp14:editId="6DEE8266">
-            <wp:extent cx="2180684" cy="4771778"/>
-            <wp:effectExtent l="0" t="0" r="0" b="0"/>
+          <wp:inline distT="0" distB="0" distL="0" distR="0" wp14:anchorId="515177C5" wp14:editId="54DD2781">
+            <wp:extent cx="2636322" cy="5768806"/>
+            <wp:effectExtent l="0" t="0" r="0" b="3810"/>
             <wp:docPr id="253218202" name="Рисунок 1"/>
             <wp:cNvGraphicFramePr>
               <a:graphicFrameLocks xmlns:a="http://schemas.openxmlformats.org/drawingml/2006/main" noChangeAspect="1"/>
@@ -803,7 +892,7 @@
                     </pic:cNvPicPr>
                   </pic:nvPicPr>
                   <pic:blipFill rotWithShape="1">
-                    <a:blip r:embed="rId9">
+                    <a:blip r:embed="rId10">
                       <a:extLst>
                         <a:ext uri="{28A0092B-C50C-407E-A947-70E740481C1C}">
                           <a14:useLocalDpi xmlns:a14="http://schemas.microsoft.com/office/drawing/2010/main" val="0"/>
@@ -816,7 +905,7 @@
                   <pic:spPr bwMode="auto">
                     <a:xfrm>
                       <a:off x="0" y="0"/>
-                      <a:ext cx="2182529" cy="4775815"/>
+                      <a:ext cx="2641794" cy="5780780"/>
                     </a:xfrm>
                     <a:prstGeom prst="rect">
                       <a:avLst/>
@@ -837,6 +926,83 @@
           </wp:inline>
         </w:drawing>
       </w:r>
+      <w:r>
+        <w:rPr>
+          <w:noProof/>
+          <w:sz w:val="24"/>
+          <w:szCs w:val="24"/>
+        </w:rPr>
+        <w:drawing>
+          <wp:inline distT="0" distB="0" distL="0" distR="0" wp14:anchorId="15C694FD" wp14:editId="2007B428">
+            <wp:extent cx="2609292" cy="5792843"/>
+            <wp:effectExtent l="0" t="0" r="635" b="0"/>
+            <wp:docPr id="387560227" name="Рисунок 7"/>
+            <wp:cNvGraphicFramePr>
+              <a:graphicFrameLocks xmlns:a="http://schemas.openxmlformats.org/drawingml/2006/main" noChangeAspect="1"/>
+            </wp:cNvGraphicFramePr>
+            <a:graphic xmlns:a="http://schemas.openxmlformats.org/drawingml/2006/main">
+              <a:graphicData uri="http://schemas.openxmlformats.org/drawingml/2006/picture">
+                <pic:pic xmlns:pic="http://schemas.openxmlformats.org/drawingml/2006/picture">
+                  <pic:nvPicPr>
+                    <pic:cNvPr id="0" name="Picture 8"/>
+                    <pic:cNvPicPr>
+                      <a:picLocks noChangeAspect="1" noChangeArrowheads="1"/>
+                    </pic:cNvPicPr>
+                  </pic:nvPicPr>
+                  <pic:blipFill>
+                    <a:blip r:embed="rId11" cstate="print">
+                      <a:extLst>
+                        <a:ext uri="{28A0092B-C50C-407E-A947-70E740481C1C}">
+                          <a14:useLocalDpi xmlns:a14="http://schemas.microsoft.com/office/drawing/2010/main" val="0"/>
+                        </a:ext>
+                      </a:extLst>
+                    </a:blip>
+                    <a:srcRect/>
+                    <a:stretch>
+                      <a:fillRect/>
+                    </a:stretch>
+                  </pic:blipFill>
+                  <pic:spPr bwMode="auto">
+                    <a:xfrm>
+                      <a:off x="0" y="0"/>
+                      <a:ext cx="2616239" cy="5808265"/>
+                    </a:xfrm>
+                    <a:prstGeom prst="rect">
+                      <a:avLst/>
+                    </a:prstGeom>
+                    <a:noFill/>
+                    <a:ln>
+                      <a:noFill/>
+                    </a:ln>
+                  </pic:spPr>
+                </pic:pic>
+              </a:graphicData>
+            </a:graphic>
+          </wp:inline>
+        </w:drawing>
+      </w:r>
+    </w:p>
+    <w:p>
+      <w:pPr>
+        <w:rPr>
+          <w:sz w:val="24"/>
+          <w:szCs w:val="24"/>
+        </w:rPr>
+      </w:pPr>
+      <w:r>
+        <w:rPr>
+          <w:sz w:val="24"/>
+          <w:szCs w:val="24"/>
+        </w:rPr>
+        <w:t>Figure 4: Student Support Screen Wireframe</w:t>
+      </w:r>
+      <w:r>
+        <w:rPr>
+          <w:sz w:val="24"/>
+          <w:szCs w:val="24"/>
+        </w:rPr>
+        <w:t xml:space="preserve"> together with actual developed screen</w:t>
+      </w:r>
     </w:p>
     <w:p>
       <w:pPr>
@@ -870,7 +1036,7 @@
                     </pic:cNvPicPr>
                   </pic:nvPicPr>
                   <pic:blipFill rotWithShape="1">
-                    <a:blip r:embed="rId10">
+                    <a:blip r:embed="rId12">
                       <a:extLst>
                         <a:ext uri="{28A0092B-C50C-407E-A947-70E740481C1C}">
                           <a14:useLocalDpi xmlns:a14="http://schemas.microsoft.com/office/drawing/2010/main" val="0"/>
@@ -911,9 +1077,88 @@
           <w:szCs w:val="24"/>
         </w:rPr>
         <w:drawing>
-          <wp:inline distT="0" distB="0" distL="0" distR="0" wp14:anchorId="2890BFC0" wp14:editId="4046EAF1">
-            <wp:extent cx="2838203" cy="6537435"/>
-            <wp:effectExtent l="0" t="0" r="635" b="0"/>
+          <wp:inline distT="0" distB="0" distL="0" distR="0" wp14:anchorId="61E4C408" wp14:editId="2B135745">
+            <wp:extent cx="2920531" cy="6483820"/>
+            <wp:effectExtent l="0" t="0" r="0" b="0"/>
+            <wp:docPr id="845380740" name="Рисунок 8"/>
+            <wp:cNvGraphicFramePr>
+              <a:graphicFrameLocks xmlns:a="http://schemas.openxmlformats.org/drawingml/2006/main" noChangeAspect="1"/>
+            </wp:cNvGraphicFramePr>
+            <a:graphic xmlns:a="http://schemas.openxmlformats.org/drawingml/2006/main">
+              <a:graphicData uri="http://schemas.openxmlformats.org/drawingml/2006/picture">
+                <pic:pic xmlns:pic="http://schemas.openxmlformats.org/drawingml/2006/picture">
+                  <pic:nvPicPr>
+                    <pic:cNvPr id="0" name="Picture 9"/>
+                    <pic:cNvPicPr>
+                      <a:picLocks noChangeAspect="1" noChangeArrowheads="1"/>
+                    </pic:cNvPicPr>
+                  </pic:nvPicPr>
+                  <pic:blipFill>
+                    <a:blip r:embed="rId13" cstate="print">
+                      <a:extLst>
+                        <a:ext uri="{28A0092B-C50C-407E-A947-70E740481C1C}">
+                          <a14:useLocalDpi xmlns:a14="http://schemas.microsoft.com/office/drawing/2010/main" val="0"/>
+                        </a:ext>
+                      </a:extLst>
+                    </a:blip>
+                    <a:srcRect/>
+                    <a:stretch>
+                      <a:fillRect/>
+                    </a:stretch>
+                  </pic:blipFill>
+                  <pic:spPr bwMode="auto">
+                    <a:xfrm>
+                      <a:off x="0" y="0"/>
+                      <a:ext cx="2921533" cy="6486044"/>
+                    </a:xfrm>
+                    <a:prstGeom prst="rect">
+                      <a:avLst/>
+                    </a:prstGeom>
+                    <a:noFill/>
+                    <a:ln>
+                      <a:noFill/>
+                    </a:ln>
+                  </pic:spPr>
+                </pic:pic>
+              </a:graphicData>
+            </a:graphic>
+          </wp:inline>
+        </w:drawing>
+      </w:r>
+    </w:p>
+    <w:p>
+      <w:pPr>
+        <w:rPr>
+          <w:sz w:val="24"/>
+          <w:szCs w:val="24"/>
+        </w:rPr>
+      </w:pPr>
+      <w:r>
+        <w:rPr>
+          <w:sz w:val="24"/>
+          <w:szCs w:val="24"/>
+        </w:rPr>
+        <w:t xml:space="preserve">Screen 5: Student create profile Wireframe and Actual Developped Screen </w:t>
+      </w:r>
+    </w:p>
+    <w:p>
+      <w:pPr>
+        <w:rPr>
+          <w:sz w:val="24"/>
+          <w:szCs w:val="24"/>
+        </w:rPr>
+      </w:pPr>
+      <w:r>
+        <w:rPr>
+          <w:noProof/>
+          <w:sz w:val="24"/>
+          <w:szCs w:val="24"/>
+        </w:rPr>
+        <w:lastRenderedPageBreak/>
+        <w:drawing>
+          <wp:inline distT="0" distB="0" distL="0" distR="0" wp14:anchorId="2890BFC0" wp14:editId="48CC0C5B">
+            <wp:extent cx="2696394" cy="6210795"/>
+            <wp:effectExtent l="0" t="0" r="8890" b="0"/>
             <wp:docPr id="1115970486" name="Рисунок 3"/>
             <wp:cNvGraphicFramePr>
               <a:graphicFrameLocks xmlns:a="http://schemas.openxmlformats.org/drawingml/2006/main" noChangeAspect="1"/>
@@ -928,7 +1173,7 @@
                     </pic:cNvPicPr>
                   </pic:nvPicPr>
                   <pic:blipFill rotWithShape="1">
-                    <a:blip r:embed="rId11">
+                    <a:blip r:embed="rId14">
                       <a:extLst>
                         <a:ext uri="{28A0092B-C50C-407E-A947-70E740481C1C}">
                           <a14:useLocalDpi xmlns:a14="http://schemas.microsoft.com/office/drawing/2010/main" val="0"/>
@@ -941,7 +1186,7 @@
                   <pic:spPr bwMode="auto">
                     <a:xfrm>
                       <a:off x="0" y="0"/>
-                      <a:ext cx="2857042" cy="6580827"/>
+                      <a:ext cx="2715811" cy="6255521"/>
                     </a:xfrm>
                     <a:prstGeom prst="rect">
                       <a:avLst/>
@@ -962,38 +1207,571 @@
           </wp:inline>
         </w:drawing>
       </w:r>
-    </w:p>
-    <w:p>
-      <w:pPr>
-        <w:rPr>
-          <w:sz w:val="24"/>
-          <w:szCs w:val="24"/>
-        </w:rPr>
-      </w:pPr>
-    </w:p>
-    <w:p>
-      <w:pPr>
-        <w:rPr>
-          <w:sz w:val="24"/>
-          <w:szCs w:val="24"/>
-        </w:rPr>
-      </w:pPr>
-      <w:r>
-        <w:rPr>
-          <w:sz w:val="24"/>
-          <w:szCs w:val="24"/>
-        </w:rPr>
-        <w:t xml:space="preserve">On Screen 1: student can have a Login </w:t>
-      </w:r>
-      <w:proofErr w:type="spellStart"/>
-      <w:r>
-        <w:rPr>
-          <w:sz w:val="24"/>
-          <w:szCs w:val="24"/>
-        </w:rPr>
-        <w:t>Fn</w:t>
-      </w:r>
-      <w:proofErr w:type="spellEnd"/>
+      <w:r>
+        <w:rPr>
+          <w:noProof/>
+        </w:rPr>
+        <w:drawing>
+          <wp:inline distT="0" distB="0" distL="0" distR="0" wp14:anchorId="3D0BC9CF" wp14:editId="46183E1A">
+            <wp:extent cx="2790701" cy="6206601"/>
+            <wp:effectExtent l="0" t="0" r="0" b="3810"/>
+            <wp:docPr id="4641384" name="Рисунок 10"/>
+            <wp:cNvGraphicFramePr>
+              <a:graphicFrameLocks xmlns:a="http://schemas.openxmlformats.org/drawingml/2006/main" noChangeAspect="1"/>
+            </wp:cNvGraphicFramePr>
+            <a:graphic xmlns:a="http://schemas.openxmlformats.org/drawingml/2006/main">
+              <a:graphicData uri="http://schemas.openxmlformats.org/drawingml/2006/picture">
+                <pic:pic xmlns:pic="http://schemas.openxmlformats.org/drawingml/2006/picture">
+                  <pic:nvPicPr>
+                    <pic:cNvPr id="0" name="Picture 11"/>
+                    <pic:cNvPicPr>
+                      <a:picLocks noChangeAspect="1" noChangeArrowheads="1"/>
+                    </pic:cNvPicPr>
+                  </pic:nvPicPr>
+                  <pic:blipFill>
+                    <a:blip r:embed="rId15" cstate="print">
+                      <a:extLst>
+                        <a:ext uri="{28A0092B-C50C-407E-A947-70E740481C1C}">
+                          <a14:useLocalDpi xmlns:a14="http://schemas.microsoft.com/office/drawing/2010/main" val="0"/>
+                        </a:ext>
+                      </a:extLst>
+                    </a:blip>
+                    <a:srcRect/>
+                    <a:stretch>
+                      <a:fillRect/>
+                    </a:stretch>
+                  </pic:blipFill>
+                  <pic:spPr bwMode="auto">
+                    <a:xfrm>
+                      <a:off x="0" y="0"/>
+                      <a:ext cx="2795493" cy="6217258"/>
+                    </a:xfrm>
+                    <a:prstGeom prst="rect">
+                      <a:avLst/>
+                    </a:prstGeom>
+                    <a:noFill/>
+                    <a:ln>
+                      <a:noFill/>
+                    </a:ln>
+                  </pic:spPr>
+                </pic:pic>
+              </a:graphicData>
+            </a:graphic>
+          </wp:inline>
+        </w:drawing>
+      </w:r>
+    </w:p>
+    <w:p>
+      <w:pPr>
+        <w:rPr>
+          <w:sz w:val="24"/>
+          <w:szCs w:val="24"/>
+        </w:rPr>
+      </w:pPr>
+      <w:r>
+        <w:rPr>
+          <w:sz w:val="24"/>
+          <w:szCs w:val="24"/>
+        </w:rPr>
+        <w:t>Figure 6: Wireframe and Actual Developed Screen of Seeing other Students and Asking for Support screen</w:t>
+      </w:r>
+    </w:p>
+    <w:p>
+      <w:pPr>
+        <w:rPr>
+          <w:sz w:val="24"/>
+          <w:szCs w:val="24"/>
+        </w:rPr>
+      </w:pPr>
+    </w:p>
+    <w:p>
+      <w:pPr>
+        <w:rPr>
+          <w:sz w:val="24"/>
+          <w:szCs w:val="24"/>
+        </w:rPr>
+      </w:pPr>
+      <w:r>
+        <w:rPr>
+          <w:sz w:val="24"/>
+          <w:szCs w:val="24"/>
+        </w:rPr>
+        <w:t xml:space="preserve">In relation of the code was user MVVM architecture system, where all possible data and system logic are </w:t>
+      </w:r>
+      <w:r>
+        <w:rPr>
+          <w:sz w:val="24"/>
+          <w:szCs w:val="24"/>
+        </w:rPr>
+        <w:t xml:space="preserve">processed and being stored in the View Model of the mobile application. </w:t>
+      </w:r>
+    </w:p>
+    <w:p>
+      <w:pPr>
+        <w:rPr>
+          <w:sz w:val="24"/>
+          <w:szCs w:val="24"/>
+        </w:rPr>
+      </w:pPr>
+      <w:r>
+        <w:rPr>
+          <w:sz w:val="24"/>
+          <w:szCs w:val="24"/>
+        </w:rPr>
+        <w:t xml:space="preserve">The structure of the mobile app is represented on Figure 7. Where all related classes and files are separated via using proper development package structure. </w:t>
+      </w:r>
+    </w:p>
+    <w:p>
+      <w:pPr>
+        <w:rPr>
+          <w:sz w:val="24"/>
+          <w:szCs w:val="24"/>
+        </w:rPr>
+      </w:pPr>
+      <w:r>
+        <w:rPr>
+          <w:sz w:val="24"/>
+          <w:szCs w:val="24"/>
+        </w:rPr>
+        <w:lastRenderedPageBreak/>
+        <w:drawing>
+          <wp:inline distT="0" distB="0" distL="0" distR="0" wp14:anchorId="08034CA3" wp14:editId="30CDAC73">
+            <wp:extent cx="2589740" cy="4120738"/>
+            <wp:effectExtent l="0" t="0" r="1270" b="0"/>
+            <wp:docPr id="1919049371" name="Рисунок 1"/>
+            <wp:cNvGraphicFramePr>
+              <a:graphicFrameLocks xmlns:a="http://schemas.openxmlformats.org/drawingml/2006/main" noChangeAspect="1"/>
+            </wp:cNvGraphicFramePr>
+            <a:graphic xmlns:a="http://schemas.openxmlformats.org/drawingml/2006/main">
+              <a:graphicData uri="http://schemas.openxmlformats.org/drawingml/2006/picture">
+                <pic:pic xmlns:pic="http://schemas.openxmlformats.org/drawingml/2006/picture">
+                  <pic:nvPicPr>
+                    <pic:cNvPr id="1919049371" name=""/>
+                    <pic:cNvPicPr/>
+                  </pic:nvPicPr>
+                  <pic:blipFill>
+                    <a:blip r:embed="rId16"/>
+                    <a:stretch>
+                      <a:fillRect/>
+                    </a:stretch>
+                  </pic:blipFill>
+                  <pic:spPr>
+                    <a:xfrm>
+                      <a:off x="0" y="0"/>
+                      <a:ext cx="2603207" cy="4142167"/>
+                    </a:xfrm>
+                    <a:prstGeom prst="rect">
+                      <a:avLst/>
+                    </a:prstGeom>
+                  </pic:spPr>
+                </pic:pic>
+              </a:graphicData>
+            </a:graphic>
+          </wp:inline>
+        </w:drawing>
+      </w:r>
+    </w:p>
+    <w:p>
+      <w:pPr>
+        <w:rPr>
+          <w:sz w:val="24"/>
+          <w:szCs w:val="24"/>
+        </w:rPr>
+      </w:pPr>
+      <w:r>
+        <w:rPr>
+          <w:sz w:val="24"/>
+          <w:szCs w:val="24"/>
+        </w:rPr>
+        <w:t>Figure 7: Code Development structure in Student Support Mobile Application</w:t>
+      </w:r>
+    </w:p>
+    <w:p>
+      <w:pPr>
+        <w:rPr>
+          <w:sz w:val="24"/>
+          <w:szCs w:val="24"/>
+        </w:rPr>
+      </w:pPr>
+      <w:r>
+        <w:rPr>
+          <w:sz w:val="24"/>
+          <w:szCs w:val="24"/>
+        </w:rPr>
+        <w:t xml:space="preserve">Developing Screens and Components was by using the Jetpack Compose framework. Snippets of code are given below. </w:t>
+      </w:r>
+    </w:p>
+    <w:p>
+      <w:pPr>
+        <w:rPr>
+          <w:noProof/>
+        </w:rPr>
+      </w:pPr>
+      <w:r>
+        <w:rPr>
+          <w:sz w:val="24"/>
+          <w:szCs w:val="24"/>
+        </w:rPr>
+        <w:lastRenderedPageBreak/>
+        <w:drawing>
+          <wp:inline distT="0" distB="0" distL="0" distR="0" wp14:anchorId="17DAD113" wp14:editId="6A1A07B6">
+            <wp:extent cx="3693669" cy="4512623"/>
+            <wp:effectExtent l="0" t="0" r="2540" b="2540"/>
+            <wp:docPr id="83247957" name="Рисунок 1"/>
+            <wp:cNvGraphicFramePr>
+              <a:graphicFrameLocks xmlns:a="http://schemas.openxmlformats.org/drawingml/2006/main" noChangeAspect="1"/>
+            </wp:cNvGraphicFramePr>
+            <a:graphic xmlns:a="http://schemas.openxmlformats.org/drawingml/2006/main">
+              <a:graphicData uri="http://schemas.openxmlformats.org/drawingml/2006/picture">
+                <pic:pic xmlns:pic="http://schemas.openxmlformats.org/drawingml/2006/picture">
+                  <pic:nvPicPr>
+                    <pic:cNvPr id="83247957" name=""/>
+                    <pic:cNvPicPr/>
+                  </pic:nvPicPr>
+                  <pic:blipFill rotWithShape="1">
+                    <a:blip r:embed="rId17"/>
+                    <a:srcRect b="3050"/>
+                    <a:stretch/>
+                  </pic:blipFill>
+                  <pic:spPr bwMode="auto">
+                    <a:xfrm>
+                      <a:off x="0" y="0"/>
+                      <a:ext cx="3707913" cy="4530025"/>
+                    </a:xfrm>
+                    <a:prstGeom prst="rect">
+                      <a:avLst/>
+                    </a:prstGeom>
+                    <a:ln>
+                      <a:noFill/>
+                    </a:ln>
+                    <a:extLst>
+                      <a:ext uri="{53640926-AAD7-44D8-BBD7-CCE9431645EC}">
+                        <a14:shadowObscured xmlns:a14="http://schemas.microsoft.com/office/drawing/2010/main"/>
+                      </a:ext>
+                    </a:extLst>
+                  </pic:spPr>
+                </pic:pic>
+              </a:graphicData>
+            </a:graphic>
+          </wp:inline>
+        </w:drawing>
+      </w:r>
+      <w:r>
+        <w:rPr>
+          <w:noProof/>
+        </w:rPr>
+        <w:t xml:space="preserve"> </w:t>
+      </w:r>
+    </w:p>
+    <w:p>
+      <w:pPr>
+        <w:rPr>
+          <w:noProof/>
+        </w:rPr>
+      </w:pPr>
+      <w:r>
+        <w:rPr>
+          <w:noProof/>
+        </w:rPr>
+        <w:t>Figure 8: Snippet of code related to the Custom Components elements.</w:t>
+      </w:r>
+    </w:p>
+    <w:p>
+      <w:pPr>
+        <w:rPr>
+          <w:noProof/>
+        </w:rPr>
+      </w:pPr>
+      <w:r>
+        <w:rPr>
+          <w:sz w:val="24"/>
+          <w:szCs w:val="24"/>
+        </w:rPr>
+        <w:drawing>
+          <wp:inline distT="0" distB="0" distL="0" distR="0" wp14:anchorId="11235813" wp14:editId="6A8D2D98">
+            <wp:extent cx="4482671" cy="3587725"/>
+            <wp:effectExtent l="0" t="0" r="0" b="0"/>
+            <wp:docPr id="285536654" name="Рисунок 1"/>
+            <wp:cNvGraphicFramePr>
+              <a:graphicFrameLocks xmlns:a="http://schemas.openxmlformats.org/drawingml/2006/main" noChangeAspect="1"/>
+            </wp:cNvGraphicFramePr>
+            <a:graphic xmlns:a="http://schemas.openxmlformats.org/drawingml/2006/main">
+              <a:graphicData uri="http://schemas.openxmlformats.org/drawingml/2006/picture">
+                <pic:pic xmlns:pic="http://schemas.openxmlformats.org/drawingml/2006/picture">
+                  <pic:nvPicPr>
+                    <pic:cNvPr id="285536654" name=""/>
+                    <pic:cNvPicPr/>
+                  </pic:nvPicPr>
+                  <pic:blipFill>
+                    <a:blip r:embed="rId18"/>
+                    <a:stretch>
+                      <a:fillRect/>
+                    </a:stretch>
+                  </pic:blipFill>
+                  <pic:spPr>
+                    <a:xfrm>
+                      <a:off x="0" y="0"/>
+                      <a:ext cx="4496533" cy="3598820"/>
+                    </a:xfrm>
+                    <a:prstGeom prst="rect">
+                      <a:avLst/>
+                    </a:prstGeom>
+                  </pic:spPr>
+                </pic:pic>
+              </a:graphicData>
+            </a:graphic>
+          </wp:inline>
+        </w:drawing>
+      </w:r>
+    </w:p>
+    <w:p>
+      <w:pPr>
+        <w:rPr>
+          <w:noProof/>
+        </w:rPr>
+      </w:pPr>
+      <w:r>
+        <w:rPr>
+          <w:noProof/>
+        </w:rPr>
+        <w:t>Figure 9: Snippet of Code Related to the User Login Screen.</w:t>
+      </w:r>
+    </w:p>
+    <w:p>
+      <w:pPr>
+        <w:rPr>
+          <w:noProof/>
+        </w:rPr>
+      </w:pPr>
+      <w:r>
+        <w:rPr>
+          <w:noProof/>
+        </w:rPr>
+        <w:lastRenderedPageBreak/>
+        <w:t>The code that is provided by link on gitfub</w:t>
+      </w:r>
+    </w:p>
+    <w:p>
+      <w:pPr>
+        <w:rPr>
+          <w:noProof/>
+        </w:rPr>
+      </w:pPr>
+      <w:r>
+        <w:rPr>
+          <w:noProof/>
+        </w:rPr>
+        <w:t xml:space="preserve"> </w:t>
+      </w:r>
+      <w:hyperlink r:id="rId19" w:history="1">
+        <w:r>
+          <w:rPr>
+            <w:rStyle w:val="a4"/>
+            <w:noProof/>
+          </w:rPr>
+          <w:t>https://github.com/val1un41k/StudentSupport.git</w:t>
+        </w:r>
+      </w:hyperlink>
+      <w:r>
+        <w:rPr>
+          <w:noProof/>
+        </w:rPr>
+        <w:br/>
+        <w:t xml:space="preserve">can be describe in a way that Student opening app creating an intent to use to collect location that will be used in next screen. The user need to accept the permission that will be asking to have an app working. </w:t>
+      </w:r>
+      <w:r>
+        <w:rPr>
+          <w:noProof/>
+        </w:rPr>
+        <w:br/>
+      </w:r>
+      <w:r>
+        <w:rPr>
+          <w:noProof/>
+        </w:rPr>
+        <w:br/>
+        <w:t xml:space="preserve">On Login Screen (Figure 9): User is able to insert the information in text fields of  Login and Password. After it press login button – system checking in database such user and if founds – allows the access to the Asking Support screen where user can see other profiles. </w:t>
+      </w:r>
+      <w:r>
+        <w:rPr>
+          <w:noProof/>
+        </w:rPr>
+        <w:t xml:space="preserve">By </w:t>
+      </w:r>
+      <w:r>
+        <w:rPr>
+          <w:noProof/>
+        </w:rPr>
+        <w:t xml:space="preserve">pressing Register button – user will be sent to the </w:t>
+      </w:r>
+      <w:r>
+        <w:rPr>
+          <w:noProof/>
+        </w:rPr>
+        <w:t>Register / Create profile Screen.</w:t>
+      </w:r>
+    </w:p>
+    <w:p>
+      <w:pPr>
+        <w:rPr>
+          <w:noProof/>
+        </w:rPr>
+      </w:pPr>
+      <w:r>
+        <w:rPr>
+          <w:noProof/>
+        </w:rPr>
+        <w:t xml:space="preserve">On Register Profile Screen: User need to fulfill related form that can give information to the stystem for placing it in the </w:t>
+      </w:r>
+      <w:r>
+        <w:rPr>
+          <w:noProof/>
+        </w:rPr>
+        <w:t xml:space="preserve">Class Student into firebase. This can be proceeded by pressing Register button. </w:t>
+      </w:r>
+      <w:r>
+        <w:rPr>
+          <w:noProof/>
+        </w:rPr>
+        <w:br/>
+      </w:r>
+      <w:r>
+        <w:rPr>
+          <w:noProof/>
+        </w:rPr>
+        <w:br/>
+      </w:r>
+      <w:r>
+        <w:rPr>
+          <w:noProof/>
+        </w:rPr>
+        <w:drawing>
+          <wp:inline distT="0" distB="0" distL="0" distR="0" wp14:anchorId="7F81B317" wp14:editId="789C2590">
+            <wp:extent cx="5343896" cy="3716927"/>
+            <wp:effectExtent l="0" t="0" r="0" b="0"/>
+            <wp:docPr id="217210434" name="Рисунок 1"/>
+            <wp:cNvGraphicFramePr>
+              <a:graphicFrameLocks xmlns:a="http://schemas.openxmlformats.org/drawingml/2006/main" noChangeAspect="1"/>
+            </wp:cNvGraphicFramePr>
+            <a:graphic xmlns:a="http://schemas.openxmlformats.org/drawingml/2006/main">
+              <a:graphicData uri="http://schemas.openxmlformats.org/drawingml/2006/picture">
+                <pic:pic xmlns:pic="http://schemas.openxmlformats.org/drawingml/2006/picture">
+                  <pic:nvPicPr>
+                    <pic:cNvPr id="217210434" name=""/>
+                    <pic:cNvPicPr/>
+                  </pic:nvPicPr>
+                  <pic:blipFill>
+                    <a:blip r:embed="rId20"/>
+                    <a:stretch>
+                      <a:fillRect/>
+                    </a:stretch>
+                  </pic:blipFill>
+                  <pic:spPr>
+                    <a:xfrm>
+                      <a:off x="0" y="0"/>
+                      <a:ext cx="5346274" cy="3718581"/>
+                    </a:xfrm>
+                    <a:prstGeom prst="rect">
+                      <a:avLst/>
+                    </a:prstGeom>
+                  </pic:spPr>
+                </pic:pic>
+              </a:graphicData>
+            </a:graphic>
+          </wp:inline>
+        </w:drawing>
+      </w:r>
+    </w:p>
+    <w:p>
+      <w:pPr>
+        <w:rPr>
+          <w:noProof/>
+        </w:rPr>
+      </w:pPr>
+      <w:r>
+        <w:rPr>
+          <w:noProof/>
+        </w:rPr>
+        <w:t xml:space="preserve">Figure 10: Snippet of code from Student Registration screeen. </w:t>
+      </w:r>
+      <w:r>
+        <w:rPr>
+          <w:noProof/>
+        </w:rPr>
+        <w:br/>
+        <w:t xml:space="preserve">the Event ementes are responsible to stnaport the data from the screen to the ViewModel for keep then and after create the Class Student with atributes and send this data to firebase. </w:t>
+      </w:r>
+      <w:r>
+        <w:rPr>
+          <w:noProof/>
+        </w:rPr>
+        <w:br/>
+      </w:r>
+      <w:r>
+        <w:rPr>
+          <w:noProof/>
+        </w:rPr>
+        <w:br/>
+      </w:r>
+      <w:r>
+        <w:rPr>
+          <w:noProof/>
+        </w:rPr>
+        <w:br/>
+        <w:t xml:space="preserve">On </w:t>
+      </w:r>
+      <w:r>
+        <w:rPr>
+          <w:noProof/>
+        </w:rPr>
+        <w:t xml:space="preserve">Asking Suppport Screen building witheger with Google Map API custom map where location of students with Logitude and Latitude will be represented by Student atribute location to meet. Also the pin on the location, when will be cliecked, will sow information window with contact details of such student with modules that they were facing together with their status. And user can call or send message or email via the given contact details. </w:t>
+      </w:r>
+    </w:p>
+    <w:p>
+      <w:pPr>
+        <w:rPr>
+          <w:noProof/>
+        </w:rPr>
+      </w:pPr>
+      <w:r>
+        <w:rPr>
+          <w:noProof/>
+        </w:rPr>
+        <w:t xml:space="preserve">That`s All related to the functionality of the developped mobile applciation. </w:t>
+      </w:r>
+      <w:r>
+        <w:rPr>
+          <w:noProof/>
+        </w:rPr>
+        <w:br/>
+        <w:t xml:space="preserve">In conclusion system can have a high benefit on additional iterations in relation to add features such </w:t>
+      </w:r>
+      <w:r>
+        <w:rPr>
+          <w:noProof/>
+        </w:rPr>
+        <w:lastRenderedPageBreak/>
+        <w:t xml:space="preserve">as requests for modules that are having finished status, notifications for created fequests. </w:t>
+      </w:r>
+      <w:r>
+        <w:rPr>
+          <w:noProof/>
+        </w:rPr>
+        <w:br/>
+        <w:t xml:space="preserve">Such a features was in a mind to be placed, however consider timing constrains were taken as not realistic. </w:t>
+      </w:r>
+      <w:r>
+        <w:rPr>
+          <w:noProof/>
+        </w:rPr>
+        <w:br/>
+      </w:r>
+      <w:r>
+        <w:rPr>
+          <w:noProof/>
+        </w:rPr>
+        <w:br/>
+      </w:r>
     </w:p>
     <w:sectPr>
       <w:pgSz w:w="11906" w:h="16838"/>
@@ -1679,6 +2457,29 @@
       <w:contextualSpacing/>
     </w:pPr>
   </w:style>
+  <w:style w:type="character" w:styleId="a4">
+    <w:name w:val="Hyperlink"/>
+    <w:basedOn w:val="a0"/>
+    <w:uiPriority w:val="99"/>
+    <w:unhideWhenUsed/>
+    <w:rsid w:val="00742EF6"/>
+    <w:rPr>
+      <w:color w:val="0563C1" w:themeColor="hyperlink"/>
+      <w:u w:val="single"/>
+    </w:rPr>
+  </w:style>
+  <w:style w:type="character" w:styleId="a5">
+    <w:name w:val="Unresolved Mention"/>
+    <w:basedOn w:val="a0"/>
+    <w:uiPriority w:val="99"/>
+    <w:semiHidden/>
+    <w:unhideWhenUsed/>
+    <w:rsid w:val="00742EF6"/>
+    <w:rPr>
+      <w:color w:val="605E5C"/>
+      <w:shd w:val="clear" w:color="auto" w:fill="E1DFDD"/>
+    </w:rPr>
+  </w:style>
 </w:styles>
 </file>
 

</xml_diff>